<commit_message>
Update 29 Setup SPFx Webpart Environement for SP2019.docx
</commit_message>
<xml_diff>
--- a/Labs/29 Setup SPFx Webpart Environement for SP2019.docx
+++ b/Labs/29 Setup SPFx Webpart Environement for SP2019.docx
@@ -319,6 +319,1000 @@
           <w:shd w:val="clear" w:color="auto" w:fill="F2F2F2"/>
         </w:rPr>
         <w:t>@1.4</w:t>
+      </w:r>
+      <w:r>
+        <w:rPr>
+          <w:rFonts w:ascii="Consolas" w:hAnsi="Consolas"/>
+          <w:color w:val="161616"/>
+          <w:sz w:val="21"/>
+          <w:szCs w:val="21"/>
+          <w:shd w:val="clear" w:color="auto" w:fill="F2F2F2"/>
+        </w:rPr>
+        <w:t>.1</w:t>
+      </w:r>
+    </w:p>
+    <w:p>
+      <w:pPr>
+        <w:pStyle w:val="alt"/>
+        <w:pBdr>
+          <w:left w:val="single" w:sz="18" w:space="0" w:color="6CE26C"/>
+        </w:pBdr>
+        <w:shd w:val="clear" w:color="auto" w:fill="FFFFFF"/>
+        <w:spacing w:before="0" w:beforeAutospacing="0" w:after="0" w:afterAutospacing="0" w:line="270" w:lineRule="atLeast"/>
+        <w:ind w:firstLine="720"/>
+        <w:rPr>
+          <w:rFonts w:ascii="Consolas" w:hAnsi="Consolas"/>
+          <w:color w:val="161616"/>
+          <w:sz w:val="21"/>
+          <w:szCs w:val="21"/>
+          <w:shd w:val="clear" w:color="auto" w:fill="F2F2F2"/>
+        </w:rPr>
+      </w:pPr>
+    </w:p>
+    <w:p>
+      <w:pPr>
+        <w:pStyle w:val="alt"/>
+        <w:pBdr>
+          <w:left w:val="single" w:sz="18" w:space="0" w:color="6CE26C"/>
+        </w:pBdr>
+        <w:shd w:val="clear" w:color="auto" w:fill="FFFFFF"/>
+        <w:spacing w:before="0" w:beforeAutospacing="0" w:after="0" w:afterAutospacing="0" w:line="270" w:lineRule="atLeast"/>
+        <w:rPr>
+          <w:rFonts w:ascii="Open Sans" w:hAnsi="Open Sans" w:cs="Open Sans"/>
+          <w:b/>
+          <w:bCs/>
+          <w:color w:val="212121"/>
+          <w:sz w:val="28"/>
+          <w:szCs w:val="28"/>
+        </w:rPr>
+      </w:pPr>
+      <w:r>
+        <w:rPr>
+          <w:rFonts w:ascii="Open Sans" w:hAnsi="Open Sans" w:cs="Open Sans"/>
+          <w:b/>
+          <w:bCs/>
+          <w:color w:val="212121"/>
+          <w:sz w:val="28"/>
+          <w:szCs w:val="28"/>
+        </w:rPr>
+        <w:t xml:space="preserve">Setup App </w:t>
+      </w:r>
+      <w:proofErr w:type="spellStart"/>
+      <w:r>
+        <w:rPr>
+          <w:rFonts w:ascii="Open Sans" w:hAnsi="Open Sans" w:cs="Open Sans"/>
+          <w:b/>
+          <w:bCs/>
+          <w:color w:val="212121"/>
+          <w:sz w:val="28"/>
+          <w:szCs w:val="28"/>
+        </w:rPr>
+        <w:t>Catalog</w:t>
+      </w:r>
+      <w:proofErr w:type="spellEnd"/>
+    </w:p>
+    <w:p>
+      <w:pPr>
+        <w:shd w:val="clear" w:color="auto" w:fill="FFFFFF"/>
+        <w:spacing w:after="0" w:line="240" w:lineRule="auto"/>
+        <w:rPr>
+          <w:rFonts w:ascii="Open Sans" w:eastAsia="Times New Roman" w:hAnsi="Open Sans" w:cs="Open Sans"/>
+          <w:color w:val="212121"/>
+          <w:kern w:val="0"/>
+          <w:sz w:val="24"/>
+          <w:szCs w:val="24"/>
+          <w:lang w:eastAsia="en-IN"/>
+          <w14:ligatures w14:val="none"/>
+        </w:rPr>
+      </w:pPr>
+      <w:r>
+        <w:rPr>
+          <w:rFonts w:ascii="Open Sans" w:eastAsia="Times New Roman" w:hAnsi="Open Sans" w:cs="Open Sans"/>
+          <w:color w:val="212121"/>
+          <w:kern w:val="0"/>
+          <w:sz w:val="24"/>
+          <w:szCs w:val="24"/>
+          <w:lang w:eastAsia="en-IN"/>
+          <w14:ligatures w14:val="none"/>
+        </w:rPr>
+        <w:t xml:space="preserve">We will set up an App </w:t>
+      </w:r>
+      <w:proofErr w:type="spellStart"/>
+      <w:r>
+        <w:rPr>
+          <w:rFonts w:ascii="Open Sans" w:eastAsia="Times New Roman" w:hAnsi="Open Sans" w:cs="Open Sans"/>
+          <w:color w:val="212121"/>
+          <w:kern w:val="0"/>
+          <w:sz w:val="24"/>
+          <w:szCs w:val="24"/>
+          <w:lang w:eastAsia="en-IN"/>
+          <w14:ligatures w14:val="none"/>
+        </w:rPr>
+        <w:t>catalog</w:t>
+      </w:r>
+      <w:proofErr w:type="spellEnd"/>
+      <w:r>
+        <w:rPr>
+          <w:rFonts w:ascii="Open Sans" w:eastAsia="Times New Roman" w:hAnsi="Open Sans" w:cs="Open Sans"/>
+          <w:color w:val="212121"/>
+          <w:kern w:val="0"/>
+          <w:sz w:val="24"/>
+          <w:szCs w:val="24"/>
+          <w:lang w:eastAsia="en-IN"/>
+          <w14:ligatures w14:val="none"/>
+        </w:rPr>
+        <w:t xml:space="preserve"> to add the SPFx solution later. Follow below steps as Farm administrator.</w:t>
+      </w:r>
+    </w:p>
+    <w:p>
+      <w:pPr>
+        <w:shd w:val="clear" w:color="auto" w:fill="FFFFFF"/>
+        <w:spacing w:after="0" w:line="240" w:lineRule="auto"/>
+        <w:rPr>
+          <w:rFonts w:ascii="Open Sans" w:eastAsia="Times New Roman" w:hAnsi="Open Sans" w:cs="Open Sans"/>
+          <w:color w:val="212121"/>
+          <w:kern w:val="0"/>
+          <w:sz w:val="24"/>
+          <w:szCs w:val="24"/>
+          <w:lang w:eastAsia="en-IN"/>
+          <w14:ligatures w14:val="none"/>
+        </w:rPr>
+      </w:pPr>
+      <w:r>
+        <w:rPr>
+          <w:rFonts w:ascii="Open Sans" w:eastAsia="Times New Roman" w:hAnsi="Open Sans" w:cs="Open Sans"/>
+          <w:color w:val="212121"/>
+          <w:kern w:val="0"/>
+          <w:sz w:val="24"/>
+          <w:szCs w:val="24"/>
+          <w:lang w:eastAsia="en-IN"/>
+          <w14:ligatures w14:val="none"/>
+        </w:rPr>
+        <w:t>1. Open SharePoint 2019 Central Administration site.</w:t>
+      </w:r>
+    </w:p>
+    <w:p>
+      <w:pPr>
+        <w:shd w:val="clear" w:color="auto" w:fill="FFFFFF"/>
+        <w:spacing w:after="0" w:line="240" w:lineRule="auto"/>
+        <w:rPr>
+          <w:rFonts w:ascii="Open Sans" w:eastAsia="Times New Roman" w:hAnsi="Open Sans" w:cs="Open Sans"/>
+          <w:color w:val="212121"/>
+          <w:kern w:val="0"/>
+          <w:sz w:val="24"/>
+          <w:szCs w:val="24"/>
+          <w:lang w:eastAsia="en-IN"/>
+          <w14:ligatures w14:val="none"/>
+        </w:rPr>
+      </w:pPr>
+      <w:r>
+        <w:rPr>
+          <w:rFonts w:ascii="Open Sans" w:eastAsia="Times New Roman" w:hAnsi="Open Sans" w:cs="Open Sans"/>
+          <w:color w:val="212121"/>
+          <w:kern w:val="0"/>
+          <w:sz w:val="24"/>
+          <w:szCs w:val="24"/>
+          <w:lang w:eastAsia="en-IN"/>
+          <w14:ligatures w14:val="none"/>
+        </w:rPr>
+        <w:t>2. From left menu, click Apps.</w:t>
+      </w:r>
+    </w:p>
+    <w:p>
+      <w:pPr>
+        <w:shd w:val="clear" w:color="auto" w:fill="FFFFFF"/>
+        <w:spacing w:after="0" w:line="240" w:lineRule="auto"/>
+        <w:rPr>
+          <w:rFonts w:ascii="Open Sans" w:eastAsia="Times New Roman" w:hAnsi="Open Sans" w:cs="Open Sans"/>
+          <w:color w:val="212121"/>
+          <w:kern w:val="0"/>
+          <w:sz w:val="24"/>
+          <w:szCs w:val="24"/>
+          <w:lang w:eastAsia="en-IN"/>
+          <w14:ligatures w14:val="none"/>
+        </w:rPr>
+      </w:pPr>
+      <w:r>
+        <w:rPr>
+          <w:rFonts w:ascii="Open Sans" w:eastAsia="Times New Roman" w:hAnsi="Open Sans" w:cs="Open Sans"/>
+          <w:color w:val="212121"/>
+          <w:kern w:val="0"/>
+          <w:sz w:val="24"/>
+          <w:szCs w:val="24"/>
+          <w:lang w:eastAsia="en-IN"/>
+          <w14:ligatures w14:val="none"/>
+        </w:rPr>
+        <w:t xml:space="preserve">3. Under App Management, click Manage App </w:t>
+      </w:r>
+      <w:proofErr w:type="spellStart"/>
+      <w:r>
+        <w:rPr>
+          <w:rFonts w:ascii="Open Sans" w:eastAsia="Times New Roman" w:hAnsi="Open Sans" w:cs="Open Sans"/>
+          <w:color w:val="212121"/>
+          <w:kern w:val="0"/>
+          <w:sz w:val="24"/>
+          <w:szCs w:val="24"/>
+          <w:lang w:eastAsia="en-IN"/>
+          <w14:ligatures w14:val="none"/>
+        </w:rPr>
+        <w:t>Catalog</w:t>
+      </w:r>
+      <w:proofErr w:type="spellEnd"/>
+      <w:r>
+        <w:rPr>
+          <w:rFonts w:ascii="Open Sans" w:eastAsia="Times New Roman" w:hAnsi="Open Sans" w:cs="Open Sans"/>
+          <w:color w:val="212121"/>
+          <w:kern w:val="0"/>
+          <w:sz w:val="24"/>
+          <w:szCs w:val="24"/>
+          <w:lang w:eastAsia="en-IN"/>
+          <w14:ligatures w14:val="none"/>
+        </w:rPr>
+        <w:t>.</w:t>
+      </w:r>
+    </w:p>
+    <w:p>
+      <w:pPr>
+        <w:shd w:val="clear" w:color="auto" w:fill="FFFFFF"/>
+        <w:spacing w:after="0" w:line="240" w:lineRule="auto"/>
+        <w:rPr>
+          <w:rFonts w:ascii="Open Sans" w:eastAsia="Times New Roman" w:hAnsi="Open Sans" w:cs="Open Sans"/>
+          <w:color w:val="212121"/>
+          <w:kern w:val="0"/>
+          <w:sz w:val="24"/>
+          <w:szCs w:val="24"/>
+          <w:lang w:eastAsia="en-IN"/>
+          <w14:ligatures w14:val="none"/>
+        </w:rPr>
+      </w:pPr>
+      <w:r>
+        <w:rPr>
+          <w:rFonts w:ascii="Open Sans" w:eastAsia="Times New Roman" w:hAnsi="Open Sans" w:cs="Open Sans"/>
+          <w:noProof/>
+          <w:color w:val="212121"/>
+          <w:kern w:val="0"/>
+          <w:sz w:val="24"/>
+          <w:szCs w:val="24"/>
+          <w:lang w:eastAsia="en-IN"/>
+          <w14:ligatures w14:val="none"/>
+        </w:rPr>
+        <w:drawing>
+          <wp:inline distT="0" distB="0" distL="0" distR="0" wp14:anchorId="3A90D5AB" wp14:editId="42E2BD98">
+            <wp:extent cx="5731510" cy="3345180"/>
+            <wp:effectExtent l="114300" t="114300" r="116840" b="121920"/>
+            <wp:docPr id="963673917" name="Picture 3" descr="A screenshot of a computer&#10;&#10;Description automatically generated"/>
+            <wp:cNvGraphicFramePr>
+              <a:graphicFrameLocks xmlns:a="http://schemas.openxmlformats.org/drawingml/2006/main" noChangeAspect="1"/>
+            </wp:cNvGraphicFramePr>
+            <a:graphic xmlns:a="http://schemas.openxmlformats.org/drawingml/2006/main">
+              <a:graphicData uri="http://schemas.openxmlformats.org/drawingml/2006/picture">
+                <pic:pic xmlns:pic="http://schemas.openxmlformats.org/drawingml/2006/picture">
+                  <pic:nvPicPr>
+                    <pic:cNvPr id="963673917" name="Picture 3" descr="A screenshot of a computer&#10;&#10;Description automatically generated"/>
+                    <pic:cNvPicPr>
+                      <a:picLocks noChangeAspect="1" noChangeArrowheads="1"/>
+                    </pic:cNvPicPr>
+                  </pic:nvPicPr>
+                  <pic:blipFill>
+                    <a:blip r:embed="rId6">
+                      <a:extLst>
+                        <a:ext uri="{28A0092B-C50C-407E-A947-70E740481C1C}">
+                          <a14:useLocalDpi xmlns:a14="http://schemas.microsoft.com/office/drawing/2010/main" val="0"/>
+                        </a:ext>
+                      </a:extLst>
+                    </a:blip>
+                    <a:srcRect/>
+                    <a:stretch>
+                      <a:fillRect/>
+                    </a:stretch>
+                  </pic:blipFill>
+                  <pic:spPr bwMode="auto">
+                    <a:xfrm>
+                      <a:off x="0" y="0"/>
+                      <a:ext cx="5731510" cy="3345180"/>
+                    </a:xfrm>
+                    <a:prstGeom prst="rect">
+                      <a:avLst/>
+                    </a:prstGeom>
+                    <a:noFill/>
+                    <a:ln>
+                      <a:noFill/>
+                    </a:ln>
+                    <a:effectLst>
+                      <a:outerShdw blurRad="63500" sx="102000" sy="102000" algn="ctr" rotWithShape="0">
+                        <a:prstClr val="black">
+                          <a:alpha val="40000"/>
+                        </a:prstClr>
+                      </a:outerShdw>
+                    </a:effectLst>
+                  </pic:spPr>
+                </pic:pic>
+              </a:graphicData>
+            </a:graphic>
+          </wp:inline>
+        </w:drawing>
+      </w:r>
+      <w:r>
+        <w:rPr>
+          <w:rFonts w:ascii="Open Sans" w:eastAsia="Times New Roman" w:hAnsi="Open Sans" w:cs="Open Sans"/>
+          <w:color w:val="212121"/>
+          <w:kern w:val="0"/>
+          <w:sz w:val="24"/>
+          <w:szCs w:val="24"/>
+          <w:lang w:eastAsia="en-IN"/>
+          <w14:ligatures w14:val="none"/>
+        </w:rPr>
+        <w:t> </w:t>
+      </w:r>
+    </w:p>
+    <w:p>
+      <w:pPr>
+        <w:shd w:val="clear" w:color="auto" w:fill="FFFFFF"/>
+        <w:spacing w:after="0" w:line="240" w:lineRule="auto"/>
+        <w:rPr>
+          <w:rFonts w:ascii="Open Sans" w:eastAsia="Times New Roman" w:hAnsi="Open Sans" w:cs="Open Sans"/>
+          <w:color w:val="212121"/>
+          <w:kern w:val="0"/>
+          <w:sz w:val="24"/>
+          <w:szCs w:val="24"/>
+          <w:lang w:eastAsia="en-IN"/>
+          <w14:ligatures w14:val="none"/>
+        </w:rPr>
+      </w:pPr>
+      <w:r>
+        <w:rPr>
+          <w:rFonts w:ascii="Open Sans" w:eastAsia="Times New Roman" w:hAnsi="Open Sans" w:cs="Open Sans"/>
+          <w:color w:val="212121"/>
+          <w:kern w:val="0"/>
+          <w:sz w:val="24"/>
+          <w:szCs w:val="24"/>
+          <w:lang w:eastAsia="en-IN"/>
+          <w14:ligatures w14:val="none"/>
+        </w:rPr>
+        <w:t xml:space="preserve">4. Select web application to create the app </w:t>
+      </w:r>
+      <w:proofErr w:type="spellStart"/>
+      <w:r>
+        <w:rPr>
+          <w:rFonts w:ascii="Open Sans" w:eastAsia="Times New Roman" w:hAnsi="Open Sans" w:cs="Open Sans"/>
+          <w:color w:val="212121"/>
+          <w:kern w:val="0"/>
+          <w:sz w:val="24"/>
+          <w:szCs w:val="24"/>
+          <w:lang w:eastAsia="en-IN"/>
+          <w14:ligatures w14:val="none"/>
+        </w:rPr>
+        <w:t>catalog</w:t>
+      </w:r>
+      <w:proofErr w:type="spellEnd"/>
+      <w:r>
+        <w:rPr>
+          <w:rFonts w:ascii="Open Sans" w:eastAsia="Times New Roman" w:hAnsi="Open Sans" w:cs="Open Sans"/>
+          <w:color w:val="212121"/>
+          <w:kern w:val="0"/>
+          <w:sz w:val="24"/>
+          <w:szCs w:val="24"/>
+          <w:lang w:eastAsia="en-IN"/>
+          <w14:ligatures w14:val="none"/>
+        </w:rPr>
+        <w:t xml:space="preserve"> site.</w:t>
+      </w:r>
+    </w:p>
+    <w:p>
+      <w:pPr>
+        <w:shd w:val="clear" w:color="auto" w:fill="FFFFFF"/>
+        <w:spacing w:after="0" w:line="240" w:lineRule="auto"/>
+        <w:rPr>
+          <w:rFonts w:ascii="Open Sans" w:eastAsia="Times New Roman" w:hAnsi="Open Sans" w:cs="Open Sans"/>
+          <w:color w:val="212121"/>
+          <w:kern w:val="0"/>
+          <w:sz w:val="24"/>
+          <w:szCs w:val="24"/>
+          <w:lang w:eastAsia="en-IN"/>
+          <w14:ligatures w14:val="none"/>
+        </w:rPr>
+      </w:pPr>
+      <w:r>
+        <w:rPr>
+          <w:rFonts w:ascii="Open Sans" w:eastAsia="Times New Roman" w:hAnsi="Open Sans" w:cs="Open Sans"/>
+          <w:color w:val="212121"/>
+          <w:kern w:val="0"/>
+          <w:sz w:val="24"/>
+          <w:szCs w:val="24"/>
+          <w:lang w:eastAsia="en-IN"/>
+          <w14:ligatures w14:val="none"/>
+        </w:rPr>
+        <w:t xml:space="preserve">5. Select Create a new app </w:t>
+      </w:r>
+      <w:proofErr w:type="spellStart"/>
+      <w:r>
+        <w:rPr>
+          <w:rFonts w:ascii="Open Sans" w:eastAsia="Times New Roman" w:hAnsi="Open Sans" w:cs="Open Sans"/>
+          <w:color w:val="212121"/>
+          <w:kern w:val="0"/>
+          <w:sz w:val="24"/>
+          <w:szCs w:val="24"/>
+          <w:lang w:eastAsia="en-IN"/>
+          <w14:ligatures w14:val="none"/>
+        </w:rPr>
+        <w:t>catalog</w:t>
+      </w:r>
+      <w:proofErr w:type="spellEnd"/>
+      <w:r>
+        <w:rPr>
+          <w:rFonts w:ascii="Open Sans" w:eastAsia="Times New Roman" w:hAnsi="Open Sans" w:cs="Open Sans"/>
+          <w:color w:val="212121"/>
+          <w:kern w:val="0"/>
+          <w:sz w:val="24"/>
+          <w:szCs w:val="24"/>
+          <w:lang w:eastAsia="en-IN"/>
+          <w14:ligatures w14:val="none"/>
+        </w:rPr>
+        <w:t xml:space="preserve"> site.</w:t>
+      </w:r>
+    </w:p>
+    <w:p>
+      <w:pPr>
+        <w:shd w:val="clear" w:color="auto" w:fill="FFFFFF"/>
+        <w:spacing w:after="0" w:line="240" w:lineRule="auto"/>
+        <w:rPr>
+          <w:rFonts w:ascii="Open Sans" w:eastAsia="Times New Roman" w:hAnsi="Open Sans" w:cs="Open Sans"/>
+          <w:color w:val="212121"/>
+          <w:kern w:val="0"/>
+          <w:sz w:val="24"/>
+          <w:szCs w:val="24"/>
+          <w:lang w:eastAsia="en-IN"/>
+          <w14:ligatures w14:val="none"/>
+        </w:rPr>
+      </w:pPr>
+      <w:r>
+        <w:rPr>
+          <w:rFonts w:ascii="Open Sans" w:eastAsia="Times New Roman" w:hAnsi="Open Sans" w:cs="Open Sans"/>
+          <w:noProof/>
+          <w:color w:val="212121"/>
+          <w:kern w:val="0"/>
+          <w:sz w:val="24"/>
+          <w:szCs w:val="24"/>
+          <w:lang w:eastAsia="en-IN"/>
+          <w14:ligatures w14:val="none"/>
+        </w:rPr>
+        <w:lastRenderedPageBreak/>
+        <w:drawing>
+          <wp:inline distT="0" distB="0" distL="0" distR="0" wp14:anchorId="6161D138" wp14:editId="5415A670">
+            <wp:extent cx="5731510" cy="1186815"/>
+            <wp:effectExtent l="114300" t="76200" r="116840" b="70485"/>
+            <wp:docPr id="836902952" name="Picture 2" descr="A screenshot of a computer&#10;&#10;Description automatically generated"/>
+            <wp:cNvGraphicFramePr>
+              <a:graphicFrameLocks xmlns:a="http://schemas.openxmlformats.org/drawingml/2006/main" noChangeAspect="1"/>
+            </wp:cNvGraphicFramePr>
+            <a:graphic xmlns:a="http://schemas.openxmlformats.org/drawingml/2006/main">
+              <a:graphicData uri="http://schemas.openxmlformats.org/drawingml/2006/picture">
+                <pic:pic xmlns:pic="http://schemas.openxmlformats.org/drawingml/2006/picture">
+                  <pic:nvPicPr>
+                    <pic:cNvPr id="836902952" name="Picture 2" descr="A screenshot of a computer&#10;&#10;Description automatically generated"/>
+                    <pic:cNvPicPr>
+                      <a:picLocks noChangeAspect="1" noChangeArrowheads="1"/>
+                    </pic:cNvPicPr>
+                  </pic:nvPicPr>
+                  <pic:blipFill>
+                    <a:blip r:embed="rId7">
+                      <a:extLst>
+                        <a:ext uri="{28A0092B-C50C-407E-A947-70E740481C1C}">
+                          <a14:useLocalDpi xmlns:a14="http://schemas.microsoft.com/office/drawing/2010/main" val="0"/>
+                        </a:ext>
+                      </a:extLst>
+                    </a:blip>
+                    <a:srcRect/>
+                    <a:stretch>
+                      <a:fillRect/>
+                    </a:stretch>
+                  </pic:blipFill>
+                  <pic:spPr bwMode="auto">
+                    <a:xfrm>
+                      <a:off x="0" y="0"/>
+                      <a:ext cx="5731510" cy="1186815"/>
+                    </a:xfrm>
+                    <a:prstGeom prst="rect">
+                      <a:avLst/>
+                    </a:prstGeom>
+                    <a:noFill/>
+                    <a:ln>
+                      <a:noFill/>
+                    </a:ln>
+                    <a:effectLst>
+                      <a:outerShdw blurRad="63500" sx="102000" sy="102000" algn="ctr" rotWithShape="0">
+                        <a:prstClr val="black">
+                          <a:alpha val="40000"/>
+                        </a:prstClr>
+                      </a:outerShdw>
+                    </a:effectLst>
+                  </pic:spPr>
+                </pic:pic>
+              </a:graphicData>
+            </a:graphic>
+          </wp:inline>
+        </w:drawing>
+      </w:r>
+    </w:p>
+    <w:p>
+      <w:pPr>
+        <w:shd w:val="clear" w:color="auto" w:fill="FFFFFF"/>
+        <w:spacing w:after="0" w:line="240" w:lineRule="auto"/>
+        <w:rPr>
+          <w:rFonts w:ascii="Open Sans" w:eastAsia="Times New Roman" w:hAnsi="Open Sans" w:cs="Open Sans"/>
+          <w:color w:val="212121"/>
+          <w:kern w:val="0"/>
+          <w:sz w:val="24"/>
+          <w:szCs w:val="24"/>
+          <w:lang w:eastAsia="en-IN"/>
+          <w14:ligatures w14:val="none"/>
+        </w:rPr>
+      </w:pPr>
+      <w:r>
+        <w:rPr>
+          <w:rFonts w:ascii="Open Sans" w:eastAsia="Times New Roman" w:hAnsi="Open Sans" w:cs="Open Sans"/>
+          <w:color w:val="212121"/>
+          <w:kern w:val="0"/>
+          <w:sz w:val="24"/>
+          <w:szCs w:val="24"/>
+          <w:lang w:eastAsia="en-IN"/>
+          <w14:ligatures w14:val="none"/>
+        </w:rPr>
+        <w:t>6. Click OK.</w:t>
+      </w:r>
+    </w:p>
+    <w:p>
+      <w:pPr>
+        <w:shd w:val="clear" w:color="auto" w:fill="FFFFFF"/>
+        <w:spacing w:after="0" w:line="240" w:lineRule="auto"/>
+        <w:rPr>
+          <w:rFonts w:ascii="Open Sans" w:eastAsia="Times New Roman" w:hAnsi="Open Sans" w:cs="Open Sans"/>
+          <w:color w:val="212121"/>
+          <w:kern w:val="0"/>
+          <w:sz w:val="24"/>
+          <w:szCs w:val="24"/>
+          <w:lang w:eastAsia="en-IN"/>
+          <w14:ligatures w14:val="none"/>
+        </w:rPr>
+      </w:pPr>
+      <w:r>
+        <w:rPr>
+          <w:rFonts w:ascii="Open Sans" w:eastAsia="Times New Roman" w:hAnsi="Open Sans" w:cs="Open Sans"/>
+          <w:color w:val="212121"/>
+          <w:kern w:val="0"/>
+          <w:sz w:val="24"/>
+          <w:szCs w:val="24"/>
+          <w:lang w:eastAsia="en-IN"/>
+          <w14:ligatures w14:val="none"/>
+        </w:rPr>
+        <w:t xml:space="preserve">7. Fill in the details to create an App </w:t>
+      </w:r>
+      <w:proofErr w:type="spellStart"/>
+      <w:r>
+        <w:rPr>
+          <w:rFonts w:ascii="Open Sans" w:eastAsia="Times New Roman" w:hAnsi="Open Sans" w:cs="Open Sans"/>
+          <w:color w:val="212121"/>
+          <w:kern w:val="0"/>
+          <w:sz w:val="24"/>
+          <w:szCs w:val="24"/>
+          <w:lang w:eastAsia="en-IN"/>
+          <w14:ligatures w14:val="none"/>
+        </w:rPr>
+        <w:t>catalog</w:t>
+      </w:r>
+      <w:proofErr w:type="spellEnd"/>
+      <w:r>
+        <w:rPr>
+          <w:rFonts w:ascii="Open Sans" w:eastAsia="Times New Roman" w:hAnsi="Open Sans" w:cs="Open Sans"/>
+          <w:color w:val="212121"/>
+          <w:kern w:val="0"/>
+          <w:sz w:val="24"/>
+          <w:szCs w:val="24"/>
+          <w:lang w:eastAsia="en-IN"/>
+          <w14:ligatures w14:val="none"/>
+        </w:rPr>
+        <w:t>.</w:t>
+      </w:r>
+    </w:p>
+    <w:p>
+      <w:pPr>
+        <w:shd w:val="clear" w:color="auto" w:fill="FFFFFF"/>
+        <w:spacing w:after="0" w:line="240" w:lineRule="auto"/>
+        <w:rPr>
+          <w:rFonts w:ascii="Open Sans" w:eastAsia="Times New Roman" w:hAnsi="Open Sans" w:cs="Open Sans"/>
+          <w:color w:val="212121"/>
+          <w:kern w:val="0"/>
+          <w:sz w:val="24"/>
+          <w:szCs w:val="24"/>
+          <w:lang w:eastAsia="en-IN"/>
+          <w14:ligatures w14:val="none"/>
+        </w:rPr>
+      </w:pPr>
+      <w:r>
+        <w:rPr>
+          <w:rFonts w:ascii="Open Sans" w:eastAsia="Times New Roman" w:hAnsi="Open Sans" w:cs="Open Sans"/>
+          <w:noProof/>
+          <w:color w:val="212121"/>
+          <w:kern w:val="0"/>
+          <w:sz w:val="24"/>
+          <w:szCs w:val="24"/>
+          <w:lang w:eastAsia="en-IN"/>
+          <w14:ligatures w14:val="none"/>
+        </w:rPr>
+        <w:drawing>
+          <wp:inline distT="0" distB="0" distL="0" distR="0" wp14:anchorId="00A431DB" wp14:editId="361695DD">
+            <wp:extent cx="5731510" cy="5154295"/>
+            <wp:effectExtent l="114300" t="133350" r="116840" b="141605"/>
+            <wp:docPr id="216565483" name="Picture 1" descr="A screenshot of a computer&#10;&#10;Description automatically generated"/>
+            <wp:cNvGraphicFramePr>
+              <a:graphicFrameLocks xmlns:a="http://schemas.openxmlformats.org/drawingml/2006/main" noChangeAspect="1"/>
+            </wp:cNvGraphicFramePr>
+            <a:graphic xmlns:a="http://schemas.openxmlformats.org/drawingml/2006/main">
+              <a:graphicData uri="http://schemas.openxmlformats.org/drawingml/2006/picture">
+                <pic:pic xmlns:pic="http://schemas.openxmlformats.org/drawingml/2006/picture">
+                  <pic:nvPicPr>
+                    <pic:cNvPr id="216565483" name="Picture 1" descr="A screenshot of a computer&#10;&#10;Description automatically generated"/>
+                    <pic:cNvPicPr>
+                      <a:picLocks noChangeAspect="1" noChangeArrowheads="1"/>
+                    </pic:cNvPicPr>
+                  </pic:nvPicPr>
+                  <pic:blipFill>
+                    <a:blip r:embed="rId8">
+                      <a:extLst>
+                        <a:ext uri="{28A0092B-C50C-407E-A947-70E740481C1C}">
+                          <a14:useLocalDpi xmlns:a14="http://schemas.microsoft.com/office/drawing/2010/main" val="0"/>
+                        </a:ext>
+                      </a:extLst>
+                    </a:blip>
+                    <a:srcRect/>
+                    <a:stretch>
+                      <a:fillRect/>
+                    </a:stretch>
+                  </pic:blipFill>
+                  <pic:spPr bwMode="auto">
+                    <a:xfrm>
+                      <a:off x="0" y="0"/>
+                      <a:ext cx="5731510" cy="5154295"/>
+                    </a:xfrm>
+                    <a:prstGeom prst="rect">
+                      <a:avLst/>
+                    </a:prstGeom>
+                    <a:noFill/>
+                    <a:ln>
+                      <a:noFill/>
+                    </a:ln>
+                    <a:effectLst>
+                      <a:outerShdw blurRad="63500" sx="102000" sy="102000" algn="ctr" rotWithShape="0">
+                        <a:prstClr val="black">
+                          <a:alpha val="40000"/>
+                        </a:prstClr>
+                      </a:outerShdw>
+                    </a:effectLst>
+                  </pic:spPr>
+                </pic:pic>
+              </a:graphicData>
+            </a:graphic>
+          </wp:inline>
+        </w:drawing>
+      </w:r>
+    </w:p>
+    <w:p>
+      <w:pPr>
+        <w:shd w:val="clear" w:color="auto" w:fill="FFFFFF"/>
+        <w:spacing w:after="0" w:line="240" w:lineRule="auto"/>
+        <w:rPr>
+          <w:rFonts w:ascii="Open Sans" w:eastAsia="Times New Roman" w:hAnsi="Open Sans" w:cs="Open Sans"/>
+          <w:color w:val="212121"/>
+          <w:kern w:val="0"/>
+          <w:sz w:val="24"/>
+          <w:szCs w:val="24"/>
+          <w:lang w:eastAsia="en-IN"/>
+          <w14:ligatures w14:val="none"/>
+        </w:rPr>
+      </w:pPr>
+      <w:r>
+        <w:rPr>
+          <w:rFonts w:ascii="Open Sans" w:eastAsia="Times New Roman" w:hAnsi="Open Sans" w:cs="Open Sans"/>
+          <w:color w:val="212121"/>
+          <w:kern w:val="0"/>
+          <w:sz w:val="24"/>
+          <w:szCs w:val="24"/>
+          <w:lang w:eastAsia="en-IN"/>
+          <w14:ligatures w14:val="none"/>
+        </w:rPr>
+        <w:t> </w:t>
+      </w:r>
+    </w:p>
+    <w:p>
+      <w:pPr>
+        <w:shd w:val="clear" w:color="auto" w:fill="FFFFFF"/>
+        <w:spacing w:after="0" w:line="240" w:lineRule="auto"/>
+        <w:rPr>
+          <w:rFonts w:ascii="Open Sans" w:eastAsia="Times New Roman" w:hAnsi="Open Sans" w:cs="Open Sans"/>
+          <w:color w:val="212121"/>
+          <w:kern w:val="0"/>
+          <w:sz w:val="24"/>
+          <w:szCs w:val="24"/>
+          <w:lang w:eastAsia="en-IN"/>
+          <w14:ligatures w14:val="none"/>
+        </w:rPr>
+      </w:pPr>
+      <w:r>
+        <w:rPr>
+          <w:rFonts w:ascii="Open Sans" w:eastAsia="Times New Roman" w:hAnsi="Open Sans" w:cs="Open Sans"/>
+          <w:color w:val="212121"/>
+          <w:kern w:val="0"/>
+          <w:sz w:val="24"/>
+          <w:szCs w:val="24"/>
+          <w:lang w:eastAsia="en-IN"/>
+          <w14:ligatures w14:val="none"/>
+        </w:rPr>
+        <w:t>8. Click OK.</w:t>
+      </w:r>
+    </w:p>
+    <w:p>
+      <w:pPr>
+        <w:shd w:val="clear" w:color="auto" w:fill="FFFFFF"/>
+        <w:spacing w:after="0" w:line="240" w:lineRule="auto"/>
+        <w:rPr>
+          <w:rFonts w:ascii="Open Sans" w:eastAsia="Times New Roman" w:hAnsi="Open Sans" w:cs="Open Sans"/>
+          <w:color w:val="212121"/>
+          <w:kern w:val="0"/>
+          <w:sz w:val="24"/>
+          <w:szCs w:val="24"/>
+          <w:lang w:eastAsia="en-IN"/>
+          <w14:ligatures w14:val="none"/>
+        </w:rPr>
+      </w:pPr>
+      <w:r>
+        <w:rPr>
+          <w:rFonts w:ascii="Open Sans" w:eastAsia="Times New Roman" w:hAnsi="Open Sans" w:cs="Open Sans"/>
+          <w:color w:val="212121"/>
+          <w:kern w:val="0"/>
+          <w:sz w:val="24"/>
+          <w:szCs w:val="24"/>
+          <w:lang w:eastAsia="en-IN"/>
+          <w14:ligatures w14:val="none"/>
+        </w:rPr>
+        <w:t> </w:t>
+      </w:r>
+    </w:p>
+    <w:p>
+      <w:pPr>
+        <w:shd w:val="clear" w:color="auto" w:fill="FFFFFF"/>
+        <w:spacing w:after="0" w:line="240" w:lineRule="auto"/>
+        <w:outlineLvl w:val="1"/>
+        <w:rPr>
+          <w:rFonts w:ascii="Roboto" w:eastAsia="Times New Roman" w:hAnsi="Roboto" w:cs="Open Sans"/>
+          <w:color w:val="212121"/>
+          <w:kern w:val="0"/>
+          <w:sz w:val="36"/>
+          <w:szCs w:val="36"/>
+          <w:lang w:eastAsia="en-IN"/>
+          <w14:ligatures w14:val="none"/>
+        </w:rPr>
+      </w:pPr>
+      <w:r>
+        <w:rPr>
+          <w:rFonts w:ascii="Roboto" w:eastAsia="Times New Roman" w:hAnsi="Roboto" w:cs="Open Sans"/>
+          <w:color w:val="212121"/>
+          <w:kern w:val="0"/>
+          <w:sz w:val="36"/>
+          <w:szCs w:val="36"/>
+          <w:lang w:eastAsia="en-IN"/>
+          <w14:ligatures w14:val="none"/>
+        </w:rPr>
+        <w:t>Enable Scripting Capabilities</w:t>
+      </w:r>
+    </w:p>
+    <w:p>
+      <w:pPr>
+        <w:shd w:val="clear" w:color="auto" w:fill="FFFFFF"/>
+        <w:spacing w:after="0" w:line="240" w:lineRule="auto"/>
+        <w:rPr>
+          <w:rFonts w:ascii="Open Sans" w:eastAsia="Times New Roman" w:hAnsi="Open Sans" w:cs="Open Sans"/>
+          <w:color w:val="212121"/>
+          <w:kern w:val="0"/>
+          <w:sz w:val="24"/>
+          <w:szCs w:val="24"/>
+          <w:lang w:eastAsia="en-IN"/>
+          <w14:ligatures w14:val="none"/>
+        </w:rPr>
+      </w:pPr>
+      <w:r>
+        <w:rPr>
+          <w:rFonts w:ascii="Open Sans" w:eastAsia="Times New Roman" w:hAnsi="Open Sans" w:cs="Open Sans"/>
+          <w:color w:val="212121"/>
+          <w:kern w:val="0"/>
+          <w:sz w:val="24"/>
+          <w:szCs w:val="24"/>
+          <w:lang w:eastAsia="en-IN"/>
+          <w14:ligatures w14:val="none"/>
+        </w:rPr>
+        <w:t>This is an optional step only if you are planning to use SPFx web parts on classic SharePoint sites. If you are going to use SPFx web parts only on Modern SharePoint sites, then you may skip this step.</w:t>
+      </w:r>
+    </w:p>
+    <w:p>
+      <w:pPr>
+        <w:shd w:val="clear" w:color="auto" w:fill="FFFFFF"/>
+        <w:spacing w:after="0" w:line="240" w:lineRule="auto"/>
+        <w:rPr>
+          <w:rFonts w:ascii="Open Sans" w:eastAsia="Times New Roman" w:hAnsi="Open Sans" w:cs="Open Sans"/>
+          <w:color w:val="212121"/>
+          <w:kern w:val="0"/>
+          <w:sz w:val="24"/>
+          <w:szCs w:val="24"/>
+          <w:lang w:eastAsia="en-IN"/>
+          <w14:ligatures w14:val="none"/>
+        </w:rPr>
+      </w:pPr>
+      <w:r>
+        <w:rPr>
+          <w:rFonts w:ascii="Open Sans" w:eastAsia="Times New Roman" w:hAnsi="Open Sans" w:cs="Open Sans"/>
+          <w:color w:val="212121"/>
+          <w:kern w:val="0"/>
+          <w:sz w:val="24"/>
+          <w:szCs w:val="24"/>
+          <w:lang w:eastAsia="en-IN"/>
+          <w14:ligatures w14:val="none"/>
+        </w:rPr>
+        <w:lastRenderedPageBreak/>
+        <w:t>1. Open SharePoint 2019 Management Shell as an administrator.</w:t>
+      </w:r>
+    </w:p>
+    <w:p>
+      <w:pPr>
+        <w:shd w:val="clear" w:color="auto" w:fill="FFFFFF"/>
+        <w:spacing w:after="0" w:line="240" w:lineRule="auto"/>
+        <w:rPr>
+          <w:rFonts w:ascii="Open Sans" w:eastAsia="Times New Roman" w:hAnsi="Open Sans" w:cs="Open Sans"/>
+          <w:color w:val="212121"/>
+          <w:kern w:val="0"/>
+          <w:sz w:val="24"/>
+          <w:szCs w:val="24"/>
+          <w:lang w:eastAsia="en-IN"/>
+          <w14:ligatures w14:val="none"/>
+        </w:rPr>
+      </w:pPr>
+      <w:r>
+        <w:rPr>
+          <w:rFonts w:ascii="Open Sans" w:eastAsia="Times New Roman" w:hAnsi="Open Sans" w:cs="Open Sans"/>
+          <w:color w:val="212121"/>
+          <w:kern w:val="0"/>
+          <w:sz w:val="24"/>
+          <w:szCs w:val="24"/>
+          <w:lang w:eastAsia="en-IN"/>
+          <w14:ligatures w14:val="none"/>
+        </w:rPr>
+        <w:t>2. Execute below PowerShell command.</w:t>
+      </w:r>
+    </w:p>
+    <w:p>
+      <w:pPr>
+        <w:shd w:val="clear" w:color="auto" w:fill="FFFFFF"/>
+        <w:spacing w:after="0" w:line="240" w:lineRule="auto"/>
+        <w:rPr>
+          <w:rFonts w:ascii="Open Sans" w:eastAsia="Times New Roman" w:hAnsi="Open Sans" w:cs="Open Sans"/>
+          <w:color w:val="212121"/>
+          <w:kern w:val="0"/>
+          <w:sz w:val="24"/>
+          <w:szCs w:val="24"/>
+          <w:lang w:eastAsia="en-IN"/>
+          <w14:ligatures w14:val="none"/>
+        </w:rPr>
+      </w:pPr>
+    </w:p>
+    <w:p>
+      <w:pPr>
+        <w:pBdr>
+          <w:left w:val="single" w:sz="18" w:space="0" w:color="6CE26C"/>
+        </w:pBdr>
+        <w:shd w:val="clear" w:color="auto" w:fill="FFFFFF"/>
+        <w:spacing w:line="270" w:lineRule="atLeast"/>
+        <w:ind w:left="1245"/>
+        <w:rPr>
+          <w:rFonts w:ascii="Consolas" w:eastAsia="Times New Roman" w:hAnsi="Consolas" w:cs="Open Sans"/>
+          <w:color w:val="5C5C5C"/>
+          <w:kern w:val="0"/>
+          <w:sz w:val="24"/>
+          <w:szCs w:val="24"/>
+          <w:lang w:eastAsia="en-IN"/>
+          <w14:ligatures w14:val="none"/>
+        </w:rPr>
+      </w:pPr>
+      <w:r>
+        <w:rPr>
+          <w:rFonts w:ascii="Consolas" w:eastAsia="Times New Roman" w:hAnsi="Consolas" w:cs="Open Sans"/>
+          <w:color w:val="000000"/>
+          <w:kern w:val="0"/>
+          <w:sz w:val="24"/>
+          <w:szCs w:val="24"/>
+          <w:bdr w:val="none" w:sz="0" w:space="0" w:color="auto" w:frame="1"/>
+          <w:lang w:eastAsia="en-IN"/>
+          <w14:ligatures w14:val="none"/>
+        </w:rPr>
+        <w:t>(Get-SPSite -Identity </w:t>
+      </w:r>
+      <w:r>
+        <w:rPr>
+          <w:rFonts w:ascii="Consolas" w:eastAsia="Times New Roman" w:hAnsi="Consolas" w:cs="Open Sans"/>
+          <w:color w:val="0000FF"/>
+          <w:kern w:val="0"/>
+          <w:sz w:val="24"/>
+          <w:szCs w:val="24"/>
+          <w:bdr w:val="none" w:sz="0" w:space="0" w:color="auto" w:frame="1"/>
+          <w:lang w:eastAsia="en-IN"/>
+          <w14:ligatures w14:val="none"/>
+        </w:rPr>
+        <w:t>"http://portal.contoso.com/sites/ModernSite"</w:t>
+      </w:r>
+      <w:r>
+        <w:rPr>
+          <w:rFonts w:ascii="Consolas" w:eastAsia="Times New Roman" w:hAnsi="Consolas" w:cs="Open Sans"/>
+          <w:color w:val="000000"/>
+          <w:kern w:val="0"/>
+          <w:sz w:val="24"/>
+          <w:szCs w:val="24"/>
+          <w:bdr w:val="none" w:sz="0" w:space="0" w:color="auto" w:frame="1"/>
+          <w:lang w:eastAsia="en-IN"/>
+          <w14:ligatures w14:val="none"/>
+        </w:rPr>
+        <w:t>).DenyPermissionsMask = [</w:t>
+      </w:r>
+      <w:proofErr w:type="gramStart"/>
+      <w:r>
+        <w:rPr>
+          <w:rFonts w:ascii="Consolas" w:eastAsia="Times New Roman" w:hAnsi="Consolas" w:cs="Open Sans"/>
+          <w:color w:val="000000"/>
+          <w:kern w:val="0"/>
+          <w:sz w:val="24"/>
+          <w:szCs w:val="24"/>
+          <w:bdr w:val="none" w:sz="0" w:space="0" w:color="auto" w:frame="1"/>
+          <w:lang w:eastAsia="en-IN"/>
+          <w14:ligatures w14:val="none"/>
+        </w:rPr>
+        <w:t>Microsoft.SharePoint.SPBasePermissions</w:t>
+      </w:r>
+      <w:proofErr w:type="gramEnd"/>
+      <w:r>
+        <w:rPr>
+          <w:rFonts w:ascii="Consolas" w:eastAsia="Times New Roman" w:hAnsi="Consolas" w:cs="Open Sans"/>
+          <w:color w:val="000000"/>
+          <w:kern w:val="0"/>
+          <w:sz w:val="24"/>
+          <w:szCs w:val="24"/>
+          <w:bdr w:val="none" w:sz="0" w:space="0" w:color="auto" w:frame="1"/>
+          <w:lang w:eastAsia="en-IN"/>
+          <w14:ligatures w14:val="none"/>
+        </w:rPr>
+        <w:t>]::EmptyMask  </w:t>
+      </w:r>
+    </w:p>
+    <w:p>
+      <w:pPr>
+        <w:shd w:val="clear" w:color="auto" w:fill="FFFFFF"/>
+        <w:spacing w:after="0" w:line="240" w:lineRule="auto"/>
+        <w:rPr>
+          <w:rFonts w:ascii="Open Sans" w:eastAsia="Times New Roman" w:hAnsi="Open Sans" w:cs="Open Sans"/>
+          <w:color w:val="212121"/>
+          <w:kern w:val="0"/>
+          <w:sz w:val="24"/>
+          <w:szCs w:val="24"/>
+          <w:lang w:eastAsia="en-IN"/>
+          <w14:ligatures w14:val="none"/>
+        </w:rPr>
+      </w:pPr>
+      <w:r>
+        <w:rPr>
+          <w:rFonts w:ascii="Open Sans" w:eastAsia="Times New Roman" w:hAnsi="Open Sans" w:cs="Open Sans"/>
+          <w:color w:val="212121"/>
+          <w:kern w:val="0"/>
+          <w:sz w:val="24"/>
+          <w:szCs w:val="24"/>
+          <w:lang w:eastAsia="en-IN"/>
+          <w14:ligatures w14:val="none"/>
+        </w:rPr>
+        <w:t> </w:t>
       </w:r>
     </w:p>
     <w:p/>
@@ -483,8 +1477,124 @@
       </w:rPr>
     </w:lvl>
   </w:abstractNum>
+  <w:abstractNum w:abstractNumId="1" w15:restartNumberingAfterBreak="0">
+    <w:nsid w:val="5FBB5276"/>
+    <w:multiLevelType w:val="multilevel"/>
+    <w:tmpl w:val="6EFE6256"/>
+    <w:lvl w:ilvl="0">
+      <w:start w:val="1"/>
+      <w:numFmt w:val="decimal"/>
+      <w:lvlText w:val="%1."/>
+      <w:lvlJc w:val="left"/>
+      <w:pPr>
+        <w:tabs>
+          <w:tab w:val="num" w:pos="720"/>
+        </w:tabs>
+        <w:ind w:left="720" w:hanging="360"/>
+      </w:pPr>
+    </w:lvl>
+    <w:lvl w:ilvl="1" w:tentative="1">
+      <w:start w:val="1"/>
+      <w:numFmt w:val="decimal"/>
+      <w:lvlText w:val="%2."/>
+      <w:lvlJc w:val="left"/>
+      <w:pPr>
+        <w:tabs>
+          <w:tab w:val="num" w:pos="1440"/>
+        </w:tabs>
+        <w:ind w:left="1440" w:hanging="360"/>
+      </w:pPr>
+    </w:lvl>
+    <w:lvl w:ilvl="2" w:tentative="1">
+      <w:start w:val="1"/>
+      <w:numFmt w:val="decimal"/>
+      <w:lvlText w:val="%3."/>
+      <w:lvlJc w:val="left"/>
+      <w:pPr>
+        <w:tabs>
+          <w:tab w:val="num" w:pos="2160"/>
+        </w:tabs>
+        <w:ind w:left="2160" w:hanging="360"/>
+      </w:pPr>
+    </w:lvl>
+    <w:lvl w:ilvl="3" w:tentative="1">
+      <w:start w:val="1"/>
+      <w:numFmt w:val="decimal"/>
+      <w:lvlText w:val="%4."/>
+      <w:lvlJc w:val="left"/>
+      <w:pPr>
+        <w:tabs>
+          <w:tab w:val="num" w:pos="2880"/>
+        </w:tabs>
+        <w:ind w:left="2880" w:hanging="360"/>
+      </w:pPr>
+    </w:lvl>
+    <w:lvl w:ilvl="4" w:tentative="1">
+      <w:start w:val="1"/>
+      <w:numFmt w:val="decimal"/>
+      <w:lvlText w:val="%5."/>
+      <w:lvlJc w:val="left"/>
+      <w:pPr>
+        <w:tabs>
+          <w:tab w:val="num" w:pos="3600"/>
+        </w:tabs>
+        <w:ind w:left="3600" w:hanging="360"/>
+      </w:pPr>
+    </w:lvl>
+    <w:lvl w:ilvl="5" w:tentative="1">
+      <w:start w:val="1"/>
+      <w:numFmt w:val="decimal"/>
+      <w:lvlText w:val="%6."/>
+      <w:lvlJc w:val="left"/>
+      <w:pPr>
+        <w:tabs>
+          <w:tab w:val="num" w:pos="4320"/>
+        </w:tabs>
+        <w:ind w:left="4320" w:hanging="360"/>
+      </w:pPr>
+    </w:lvl>
+    <w:lvl w:ilvl="6" w:tentative="1">
+      <w:start w:val="1"/>
+      <w:numFmt w:val="decimal"/>
+      <w:lvlText w:val="%7."/>
+      <w:lvlJc w:val="left"/>
+      <w:pPr>
+        <w:tabs>
+          <w:tab w:val="num" w:pos="5040"/>
+        </w:tabs>
+        <w:ind w:left="5040" w:hanging="360"/>
+      </w:pPr>
+    </w:lvl>
+    <w:lvl w:ilvl="7" w:tentative="1">
+      <w:start w:val="1"/>
+      <w:numFmt w:val="decimal"/>
+      <w:lvlText w:val="%8."/>
+      <w:lvlJc w:val="left"/>
+      <w:pPr>
+        <w:tabs>
+          <w:tab w:val="num" w:pos="5760"/>
+        </w:tabs>
+        <w:ind w:left="5760" w:hanging="360"/>
+      </w:pPr>
+    </w:lvl>
+    <w:lvl w:ilvl="8" w:tentative="1">
+      <w:start w:val="1"/>
+      <w:numFmt w:val="decimal"/>
+      <w:lvlText w:val="%9."/>
+      <w:lvlJc w:val="left"/>
+      <w:pPr>
+        <w:tabs>
+          <w:tab w:val="num" w:pos="6480"/>
+        </w:tabs>
+        <w:ind w:left="6480" w:hanging="360"/>
+      </w:pPr>
+    </w:lvl>
+  </w:abstractNum>
   <w:num w:numId="1" w16cid:durableId="2129736285">
     <w:abstractNumId w:val="0"/>
+  </w:num>
+  <w:num w:numId="2" w16cid:durableId="2079401059">
+    <w:abstractNumId w:val="1"/>
   </w:num>
 </w:numbering>
 </file>
@@ -918,7 +2028,6 @@
     <w:next w:val="Normal"/>
     <w:link w:val="Heading2Char"/>
     <w:uiPriority w:val="9"/>
-    <w:semiHidden/>
     <w:unhideWhenUsed/>
     <w:qFormat/>
     <w:rsid w:val="003F552B"/>
@@ -1135,7 +2244,6 @@
     <w:basedOn w:val="DefaultParagraphFont"/>
     <w:link w:val="Heading2"/>
     <w:uiPriority w:val="9"/>
-    <w:semiHidden/>
     <w:rsid w:val="003F552B"/>
     <w:rPr>
       <w:rFonts w:asciiTheme="majorHAnsi" w:eastAsiaTheme="majorEastAsia" w:hAnsiTheme="majorHAnsi" w:cstheme="majorBidi"/>
@@ -1444,6 +2552,11 @@
       <w:lang w:eastAsia="en-IN"/>
       <w14:ligatures w14:val="none"/>
     </w:rPr>
+  </w:style>
+  <w:style w:type="character" w:customStyle="1" w:styleId="string">
+    <w:name w:val="string"/>
+    <w:basedOn w:val="DefaultParagraphFont"/>
+    <w:rsid w:val="00654E77"/>
   </w:style>
 </w:styles>
 </file>

</xml_diff>